<commit_message>
Update rev_1_BAB 1 Rizkika Zakka (RGB kamera).docx
</commit_message>
<xml_diff>
--- a/literature/konsep pribadi/rev_1_BAB 1 Rizkika Zakka (RGB kamera).docx
+++ b/literature/konsep pribadi/rev_1_BAB 1 Rizkika Zakka (RGB kamera).docx
@@ -5727,21 +5727,153 @@
       </w:pPr>
       <w:r>
         <w:rPr>
-          <w:lang w:val="en-US" w:eastAsia="x-none"/>
-        </w:rPr>
-        <w:t>Artificial neural network adalah salah satu algoritma supervised learning yang populer dan bisa juga digunakan untuk semi-supervised atau unsupervis</w:t>
-      </w:r>
-      <w:r>
-        <w:rPr>
-          <w:lang w:val="en-US" w:eastAsia="x-none"/>
-        </w:rPr>
-        <w:t xml:space="preserve">ed learning (Amir Atiya, 1994). </w:t>
-      </w:r>
-      <w:r>
-        <w:rPr>
-          <w:lang w:val="en-US" w:eastAsia="x-none"/>
-        </w:rPr>
-        <w:t xml:space="preserve">Artificial Neural Network (selanjutnya disingkat ANN), menghasilkan model yang sulit dibaca dan dimengerti oleh manusia karena memiliki banyak layer (kecuali single perceptron) dan sifat non-linear (merujuk pada fungsi aktivasi). Pada bidang riset ini, ANN disebut agnostik </w:t>
+          <w:i/>
+          <w:lang w:val="en-US" w:eastAsia="x-none"/>
+        </w:rPr>
+        <w:t>Artificial neural network</w:t>
+      </w:r>
+      <w:r>
+        <w:rPr>
+          <w:lang w:val="en-US" w:eastAsia="x-none"/>
+        </w:rPr>
+        <w:t xml:space="preserve"> adalah salah satu algoritma </w:t>
+      </w:r>
+      <w:r>
+        <w:rPr>
+          <w:i/>
+          <w:lang w:val="en-US" w:eastAsia="x-none"/>
+        </w:rPr>
+        <w:t>supervised learning</w:t>
+      </w:r>
+      <w:r>
+        <w:rPr>
+          <w:lang w:val="en-US" w:eastAsia="x-none"/>
+        </w:rPr>
+        <w:t xml:space="preserve"> yang populer dan bisa juga digunakan untuk </w:t>
+      </w:r>
+      <w:r>
+        <w:rPr>
+          <w:i/>
+          <w:lang w:val="en-US" w:eastAsia="x-none"/>
+        </w:rPr>
+        <w:t>semi-supervised</w:t>
+      </w:r>
+      <w:r>
+        <w:rPr>
+          <w:lang w:val="en-US" w:eastAsia="x-none"/>
+        </w:rPr>
+        <w:t xml:space="preserve"> atau </w:t>
+      </w:r>
+      <w:r>
+        <w:rPr>
+          <w:i/>
+          <w:lang w:val="en-US" w:eastAsia="x-none"/>
+        </w:rPr>
+        <w:t>unsupervis</w:t>
+      </w:r>
+      <w:r>
+        <w:rPr>
+          <w:i/>
+          <w:lang w:val="en-US" w:eastAsia="x-none"/>
+        </w:rPr>
+        <w:t>ed</w:t>
+      </w:r>
+      <w:r>
+        <w:rPr>
+          <w:lang w:val="en-US" w:eastAsia="x-none"/>
+        </w:rPr>
+        <w:t xml:space="preserve"> </w:t>
+      </w:r>
+      <w:r>
+        <w:rPr>
+          <w:i/>
+          <w:lang w:val="en-US" w:eastAsia="x-none"/>
+        </w:rPr>
+        <w:t>learning</w:t>
+      </w:r>
+      <w:r>
+        <w:rPr>
+          <w:lang w:val="en-US" w:eastAsia="x-none"/>
+        </w:rPr>
+        <w:t xml:space="preserve"> (Amir Atiya, 1994).</w:t>
+      </w:r>
+      <w:r>
+        <w:rPr>
+          <w:lang w:val="en-US" w:eastAsia="x-none"/>
+        </w:rPr>
+        <w:t xml:space="preserve"> </w:t>
+      </w:r>
+      <w:r>
+        <w:rPr>
+          <w:lang w:val="en-US" w:eastAsia="x-none"/>
+        </w:rPr>
+        <w:t>Walaupun tujuan awalnya adalah untuk mensimulasikan jaringan saraf biologis, jaringan tiruan ini sebenenarnya simulasi yang terlalu disederhanakan, artinya simulasi yang dilakukan tidak mampu</w:t>
+      </w:r>
+      <w:r>
+        <w:rPr>
+          <w:lang w:val="en-US" w:eastAsia="x-none"/>
+        </w:rPr>
+        <w:t xml:space="preserve"> </w:t>
+      </w:r>
+      <w:r>
+        <w:rPr>
+          <w:lang w:val="en-US" w:eastAsia="x-none"/>
+        </w:rPr>
+        <w:t>menggambarkan kompleksitas jaringan biologis manusia.</w:t>
+      </w:r>
+      <w:r>
+        <w:rPr>
+          <w:lang w:val="en-US" w:eastAsia="x-none"/>
+        </w:rPr>
+        <w:t xml:space="preserve"> </w:t>
+      </w:r>
+    </w:p>
+    <w:p>
+      <w:pPr>
+        <w:ind w:firstLine="576"/>
+        <w:rPr>
+          <w:lang w:val="en-US" w:eastAsia="x-none"/>
+        </w:rPr>
+      </w:pPr>
+      <w:r>
+        <w:rPr>
+          <w:i/>
+          <w:lang w:val="en-US" w:eastAsia="x-none"/>
+        </w:rPr>
+        <w:lastRenderedPageBreak/>
+        <w:t>Artificial Neural Network</w:t>
+      </w:r>
+      <w:r>
+        <w:rPr>
+          <w:lang w:val="en-US" w:eastAsia="x-none"/>
+        </w:rPr>
+        <w:t xml:space="preserve"> (selanjutnya disingkat ANN), menghasilkan model yang sulit dibaca dan dimengerti oleh manusia karena memiliki banyak layer (kecuali </w:t>
+      </w:r>
+      <w:r>
+        <w:rPr>
+          <w:i/>
+          <w:lang w:val="en-US" w:eastAsia="x-none"/>
+        </w:rPr>
+        <w:t>single perceptron</w:t>
+      </w:r>
+      <w:r>
+        <w:rPr>
+          <w:lang w:val="en-US" w:eastAsia="x-none"/>
+        </w:rPr>
+        <w:t xml:space="preserve">) dan sifat </w:t>
+      </w:r>
+      <w:r>
+        <w:rPr>
+          <w:b/>
+          <w:lang w:val="en-US" w:eastAsia="x-none"/>
+        </w:rPr>
+        <w:t>non-linear</w:t>
+      </w:r>
+      <w:r>
+        <w:rPr>
+          <w:lang w:val="en-US" w:eastAsia="x-none"/>
+        </w:rPr>
+        <w:t xml:space="preserve"> (merujuk pada fungsi aktivasi). Pada bidang riset ini, ANN disebut agnostik </w:t>
       </w:r>
       <w:r>
         <w:rPr>
@@ -5753,14 +5885,65 @@
         <w:rPr>
           <w:lang w:val="en-US" w:eastAsia="x-none"/>
         </w:rPr>
-        <w:t xml:space="preserve">kita percaya, tetapi sulit membuktikan kenapa konfigurasi parameter yang dihasilkan training </w:t>
-      </w:r>
-      <w:r>
-        <w:rPr>
-          <w:lang w:val="en-US" w:eastAsia="x-none"/>
-        </w:rPr>
-        <w:lastRenderedPageBreak/>
-        <w:t>bisa benar. Konsep matematis ANN itu sendiri cukup solid, tetapi interpretability model rendah menyebabkan kita tidak dapat menganalisa proses inferensi yang terjadi pada model ANN. Secara matematis, ANN ibarat sebuah graf. ANN memiliki neuron/node</w:t>
+        <w:t xml:space="preserve">kita percaya, tetapi sulit membuktikan kenapa konfigurasi parameter yang dihasilkan </w:t>
+      </w:r>
+      <w:r>
+        <w:rPr>
+          <w:i/>
+          <w:lang w:val="en-US" w:eastAsia="x-none"/>
+        </w:rPr>
+        <w:t>training</w:t>
+      </w:r>
+      <w:r>
+        <w:rPr>
+          <w:lang w:val="en-US" w:eastAsia="x-none"/>
+        </w:rPr>
+        <w:t xml:space="preserve"> bisa benar. Konsep matematis ANN itu sendiri cukup solid, tetapi interpretability model rendah menyebabkan kita tidak dapat menganalisa proses inferensi yang terjadi pada model ANN. Secara matematis, ANN ibarat sebuah graf. ANN memiliki neuron/</w:t>
+      </w:r>
+      <w:r>
+        <w:rPr>
+          <w:i/>
+          <w:lang w:val="en-US" w:eastAsia="x-none"/>
+        </w:rPr>
+        <w:t>node</w:t>
+      </w:r>
+      <w:r>
+        <w:rPr>
+          <w:lang w:val="en-US" w:eastAsia="x-none"/>
+        </w:rPr>
+        <w:t xml:space="preserve"> </w:t>
+      </w:r>
+      <w:r>
+        <w:rPr>
+          <w:i/>
+          <w:lang w:val="en-US" w:eastAsia="x-none"/>
+        </w:rPr>
+        <w:t>(vertex)</w:t>
+      </w:r>
+      <w:r>
+        <w:rPr>
+          <w:lang w:val="en-US" w:eastAsia="x-none"/>
+        </w:rPr>
+        <w:t xml:space="preserve">, dan sinapsis </w:t>
+      </w:r>
+      <w:r>
+        <w:rPr>
+          <w:i/>
+          <w:lang w:val="en-US" w:eastAsia="x-none"/>
+        </w:rPr>
+        <w:t>(edge)</w:t>
+      </w:r>
+      <w:r>
+        <w:rPr>
+          <w:lang w:val="en-US" w:eastAsia="x-none"/>
+        </w:rPr>
+        <w:t xml:space="preserve">. Karena memiliki struktur seperti graf, operasi pada ANN mudah dijelaskan dalam notasi aljabar linear. Sebagai gambaran, ANN berbentuk seperti Gambar </w:t>
+      </w:r>
+      <w:r>
+        <w:rPr>
+          <w:lang w:val="en-US" w:eastAsia="x-none"/>
+        </w:rPr>
+        <w:t>XX.X</w:t>
       </w:r>
       <w:r>
         <w:rPr>
@@ -5768,25 +5951,56 @@
         </w:rPr>
         <w:t xml:space="preserve"> (</w:t>
       </w:r>
-      <w:proofErr w:type="gramStart"/>
-      <w:r>
-        <w:rPr>
-          <w:lang w:val="en-US" w:eastAsia="x-none"/>
-        </w:rPr>
-        <w:t>vertex )</w:t>
-      </w:r>
-      <w:proofErr w:type="gramEnd"/>
-      <w:r>
-        <w:rPr>
-          <w:lang w:val="en-US" w:eastAsia="x-none"/>
-        </w:rPr>
-        <w:t>, dan sinapsis (edge)</w:t>
-      </w:r>
-      <w:r>
-        <w:rPr>
-          <w:lang w:val="en-US" w:eastAsia="x-none"/>
-        </w:rPr>
-        <w:t>. Karena memiliki struktur seperti graf, operasi pada ANN mudah dijelaskan dalam notasi aljabar linear. Sebagai gambaran, ANN berbentuk seperti Gambar 11.1 (deep neural network, salah satu varian arsitektur). Depth (kedalaman) ANN mengacu pada jumlah layer. Sementara width (lebar) ANN mengacu pada jumlah unit pada layer.</w:t>
+      <w:r>
+        <w:rPr>
+          <w:i/>
+          <w:lang w:val="en-US" w:eastAsia="x-none"/>
+        </w:rPr>
+        <w:t>deep neural network</w:t>
+      </w:r>
+      <w:r>
+        <w:rPr>
+          <w:lang w:val="en-US" w:eastAsia="x-none"/>
+        </w:rPr>
+        <w:t xml:space="preserve">, salah satu varian arsitektur). </w:t>
+      </w:r>
+      <w:r>
+        <w:rPr>
+          <w:i/>
+          <w:lang w:val="en-US" w:eastAsia="x-none"/>
+        </w:rPr>
+        <w:t>Depth</w:t>
+      </w:r>
+      <w:r>
+        <w:rPr>
+          <w:lang w:val="en-US" w:eastAsia="x-none"/>
+        </w:rPr>
+        <w:t xml:space="preserve"> (kedalaman) ANN mengacu pada jumlah layer. Sementara </w:t>
+      </w:r>
+      <w:r>
+        <w:rPr>
+          <w:lang w:val="en-US" w:eastAsia="x-none"/>
+        </w:rPr>
+        <w:t>width</w:t>
+      </w:r>
+      <w:r>
+        <w:rPr>
+          <w:lang w:val="en-US" w:eastAsia="x-none"/>
+        </w:rPr>
+        <w:t xml:space="preserve"> (lebar) ANN mengacu pada jumlah unit pada </w:t>
+      </w:r>
+      <w:r>
+        <w:rPr>
+          <w:i/>
+          <w:lang w:val="en-US" w:eastAsia="x-none"/>
+        </w:rPr>
+        <w:t>layer</w:t>
+      </w:r>
+      <w:r>
+        <w:rPr>
+          <w:lang w:val="en-US" w:eastAsia="x-none"/>
+        </w:rPr>
+        <w:t>.</w:t>
       </w:r>
     </w:p>
     <w:p>
@@ -5875,7 +6089,122 @@
         <w:rPr>
           <w:lang w:val="en-US" w:eastAsia="x-none"/>
         </w:rPr>
-        <w:t xml:space="preserve">Bentuk terkecil (minimal) sebuah ANN adalah single perceptron yang hanya terdiri dari sebuah neuron. Sebuah neuron diilustrasikan pada Gambar 11.2. Secara matematis, terdapat feature vector x yang menjadi input bagi neuron tersebut. Ingat kembali, feature vector merepresentasikan suatu data point, event atau instans. Neuron </w:t>
+        <w:t xml:space="preserve">Bentuk terkecil (minimal) sebuah ANN adalah </w:t>
+      </w:r>
+      <w:r>
+        <w:rPr>
+          <w:i/>
+          <w:lang w:val="en-US" w:eastAsia="x-none"/>
+        </w:rPr>
+        <w:t>single perceptron</w:t>
+      </w:r>
+      <w:r>
+        <w:rPr>
+          <w:lang w:val="en-US" w:eastAsia="x-none"/>
+        </w:rPr>
+        <w:t xml:space="preserve"> yang hanya terdiri dari sebuah neuron. Sebuah neuron diilustrasikan pada Gambar </w:t>
+      </w:r>
+      <w:r>
+        <w:rPr>
+          <w:lang w:val="en-US" w:eastAsia="x-none"/>
+        </w:rPr>
+        <w:t>XX.X</w:t>
+      </w:r>
+      <w:r>
+        <w:rPr>
+          <w:lang w:val="en-US" w:eastAsia="x-none"/>
+        </w:rPr>
+        <w:t xml:space="preserve">. Secara matematis, terdapat </w:t>
+      </w:r>
+      <w:r>
+        <w:rPr>
+          <w:i/>
+          <w:lang w:val="en-US" w:eastAsia="x-none"/>
+        </w:rPr>
+        <w:t>feature vector</w:t>
+      </w:r>
+      <w:r>
+        <w:rPr>
+          <w:lang w:val="en-US" w:eastAsia="x-none"/>
+        </w:rPr>
+        <w:t xml:space="preserve"> x yang menjadi </w:t>
+      </w:r>
+      <w:r>
+        <w:rPr>
+          <w:i/>
+          <w:lang w:val="en-US" w:eastAsia="x-none"/>
+        </w:rPr>
+        <w:t>input</w:t>
+      </w:r>
+      <w:r>
+        <w:rPr>
+          <w:lang w:val="en-US" w:eastAsia="x-none"/>
+        </w:rPr>
+        <w:t xml:space="preserve"> bagi neuron tersebut (</w:t>
+      </w:r>
+      <w:r>
+        <w:rPr>
+          <w:i/>
+          <w:lang w:val="en-US" w:eastAsia="x-none"/>
+        </w:rPr>
+        <w:t>feature vector</w:t>
+      </w:r>
+      <w:r>
+        <w:rPr>
+          <w:lang w:val="en-US" w:eastAsia="x-none"/>
+        </w:rPr>
+        <w:t xml:space="preserve"> merepresentasikan suatu </w:t>
+      </w:r>
+      <w:r>
+        <w:rPr>
+          <w:i/>
+          <w:lang w:val="en-US" w:eastAsia="x-none"/>
+        </w:rPr>
+        <w:t>data point</w:t>
+      </w:r>
+      <w:r>
+        <w:rPr>
+          <w:lang w:val="en-US" w:eastAsia="x-none"/>
+        </w:rPr>
+        <w:t xml:space="preserve">, </w:t>
+      </w:r>
+      <w:r>
+        <w:rPr>
+          <w:i/>
+          <w:lang w:val="en-US" w:eastAsia="x-none"/>
+        </w:rPr>
+        <w:t>event</w:t>
+      </w:r>
+      <w:r>
+        <w:rPr>
+          <w:lang w:val="en-US" w:eastAsia="x-none"/>
+        </w:rPr>
+        <w:t xml:space="preserve"> atau </w:t>
+      </w:r>
+      <w:r>
+        <w:rPr>
+          <w:i/>
+          <w:lang w:val="en-US" w:eastAsia="x-none"/>
+        </w:rPr>
+        <w:t>instans</w:t>
+      </w:r>
+      <w:r>
+        <w:rPr>
+          <w:lang w:val="en-US" w:eastAsia="x-none"/>
+        </w:rPr>
+        <w:t>)</w:t>
+      </w:r>
+      <w:r>
+        <w:rPr>
+          <w:lang w:val="en-US" w:eastAsia="x-none"/>
+        </w:rPr>
+        <w:t xml:space="preserve">. </w:t>
+      </w:r>
+      <w:r>
+        <w:rPr>
+          <w:lang w:val="en-US" w:eastAsia="x-none"/>
+        </w:rPr>
+        <w:t xml:space="preserve">Neuron </w:t>
       </w:r>
       <w:proofErr w:type="gramStart"/>
       <w:r>
@@ -5889,19 +6218,65 @@
         <w:rPr>
           <w:lang w:val="en-US" w:eastAsia="x-none"/>
         </w:rPr>
-        <w:t xml:space="preserve"> memproses input x melalui perhitungan</w:t>
-      </w:r>
-      <w:r>
-        <w:rPr>
-          <w:lang w:val="en-US" w:eastAsia="x-none"/>
-        </w:rPr>
-        <w:t xml:space="preserve"> </w:t>
-      </w:r>
-      <w:r>
-        <w:rPr>
-          <w:lang w:val="en-US" w:eastAsia="x-none"/>
-        </w:rPr>
-        <w:t xml:space="preserve">jumlah perkalian antara nilai input dan synapse weight, </w:t>
+        <w:t xml:space="preserve"> memproses </w:t>
+      </w:r>
+      <w:r>
+        <w:rPr>
+          <w:i/>
+          <w:lang w:val="en-US" w:eastAsia="x-none"/>
+        </w:rPr>
+        <w:t>input</w:t>
+      </w:r>
+      <w:r>
+        <w:rPr>
+          <w:lang w:val="en-US" w:eastAsia="x-none"/>
+        </w:rPr>
+        <w:t xml:space="preserve"> x melalui perhitungan</w:t>
+      </w:r>
+      <w:r>
+        <w:rPr>
+          <w:lang w:val="en-US" w:eastAsia="x-none"/>
+        </w:rPr>
+        <w:t xml:space="preserve"> </w:t>
+      </w:r>
+      <w:r>
+        <w:rPr>
+          <w:lang w:val="en-US" w:eastAsia="x-none"/>
+        </w:rPr>
+        <w:t xml:space="preserve">jumlah perkalian antara nilai </w:t>
+      </w:r>
+      <w:r>
+        <w:rPr>
+          <w:i/>
+          <w:lang w:val="en-US" w:eastAsia="x-none"/>
+        </w:rPr>
+        <w:t>input</w:t>
+      </w:r>
+      <w:r>
+        <w:rPr>
+          <w:lang w:val="en-US" w:eastAsia="x-none"/>
+        </w:rPr>
+        <w:t xml:space="preserve"> </w:t>
+      </w:r>
+      <w:r>
+        <w:rPr>
+          <w:lang w:val="en-US" w:eastAsia="x-none"/>
+        </w:rPr>
+        <w:lastRenderedPageBreak/>
+        <w:t xml:space="preserve">dan </w:t>
+      </w:r>
+      <w:r>
+        <w:rPr>
+          <w:i/>
+          <w:lang w:val="en-US" w:eastAsia="x-none"/>
+        </w:rPr>
+        <w:t>synapse weight</w:t>
+      </w:r>
+      <w:r>
+        <w:rPr>
+          <w:lang w:val="en-US" w:eastAsia="x-none"/>
+        </w:rPr>
+        <w:t xml:space="preserve">, </w:t>
       </w:r>
       <w:r>
         <w:rPr>
@@ -5931,14 +6306,113 @@
         <w:rPr>
           <w:lang w:val="en-US" w:eastAsia="x-none"/>
         </w:rPr>
-        <w:t xml:space="preserve"> Pada training, yang dioptimasi adalah nilai synapse weight (learning parameter). Selain itu, terdapat juga bias b sebagai kontrol tambahan (materi steepest gradient descent). Output dari neuron adalah hasil fungsi aktivasi dari perhitungan jumlah perkalian antara nilai input dan synapse weight. Ada beberapa macam fungsi </w:t>
-      </w:r>
-      <w:r>
-        <w:rPr>
-          <w:lang w:val="en-US" w:eastAsia="x-none"/>
-        </w:rPr>
-        <w:lastRenderedPageBreak/>
-        <w:t>aktivasi, misal step function, sign function, rectifier dan sigmoid function. Bila diplot menjadi grafik, fungsi ini memberikan bentuk seperti huruf S.</w:t>
+        <w:t xml:space="preserve"> Pada </w:t>
+      </w:r>
+      <w:r>
+        <w:rPr>
+          <w:i/>
+          <w:lang w:val="en-US" w:eastAsia="x-none"/>
+        </w:rPr>
+        <w:t>training</w:t>
+      </w:r>
+      <w:r>
+        <w:rPr>
+          <w:lang w:val="en-US" w:eastAsia="x-none"/>
+        </w:rPr>
+        <w:t xml:space="preserve">, yang dioptimasi adalah nilai </w:t>
+      </w:r>
+      <w:r>
+        <w:rPr>
+          <w:i/>
+          <w:lang w:val="en-US" w:eastAsia="x-none"/>
+        </w:rPr>
+        <w:t>synapse weight (learning parameter)</w:t>
+      </w:r>
+      <w:r>
+        <w:rPr>
+          <w:lang w:val="en-US" w:eastAsia="x-none"/>
+        </w:rPr>
+        <w:t xml:space="preserve">. Selain itu, terdapat juga bias </w:t>
+      </w:r>
+      <w:r>
+        <w:rPr>
+          <w:i/>
+          <w:lang w:val="en-US" w:eastAsia="x-none"/>
+        </w:rPr>
+        <w:t>b</w:t>
+      </w:r>
+      <w:r>
+        <w:rPr>
+          <w:lang w:val="en-US" w:eastAsia="x-none"/>
+        </w:rPr>
+        <w:t xml:space="preserve"> sebagai kontrol tambahan (materi </w:t>
+      </w:r>
+      <w:r>
+        <w:rPr>
+          <w:i/>
+          <w:lang w:val="en-US" w:eastAsia="x-none"/>
+        </w:rPr>
+        <w:t>steepest gradient descent</w:t>
+      </w:r>
+      <w:r>
+        <w:rPr>
+          <w:lang w:val="en-US" w:eastAsia="x-none"/>
+        </w:rPr>
+        <w:t xml:space="preserve">). Output dari neuron adalah hasil fungsi aktivasi dari perhitungan jumlah perkalian antara nilai </w:t>
+      </w:r>
+      <w:r>
+        <w:rPr>
+          <w:i/>
+          <w:lang w:val="en-US" w:eastAsia="x-none"/>
+        </w:rPr>
+        <w:t>input</w:t>
+      </w:r>
+      <w:r>
+        <w:rPr>
+          <w:lang w:val="en-US" w:eastAsia="x-none"/>
+        </w:rPr>
+        <w:t xml:space="preserve"> dan </w:t>
+      </w:r>
+      <w:r>
+        <w:rPr>
+          <w:i/>
+          <w:lang w:val="en-US" w:eastAsia="x-none"/>
+        </w:rPr>
+        <w:t>synapse weight</w:t>
+      </w:r>
+      <w:r>
+        <w:rPr>
+          <w:lang w:val="en-US" w:eastAsia="x-none"/>
+        </w:rPr>
+        <w:t xml:space="preserve">. Ada beberapa macam fungsi aktivasi, misal </w:t>
+      </w:r>
+      <w:r>
+        <w:rPr>
+          <w:b/>
+          <w:i/>
+          <w:lang w:val="en-US" w:eastAsia="x-none"/>
+        </w:rPr>
+        <w:t xml:space="preserve">step function, sign function, rectifier </w:t>
+      </w:r>
+      <w:r>
+        <w:rPr>
+          <w:lang w:val="en-US" w:eastAsia="x-none"/>
+        </w:rPr>
+        <w:t>dan</w:t>
+      </w:r>
+      <w:r>
+        <w:rPr>
+          <w:b/>
+          <w:i/>
+          <w:lang w:val="en-US" w:eastAsia="x-none"/>
+        </w:rPr>
+        <w:t xml:space="preserve"> sigmoid function</w:t>
+      </w:r>
+      <w:r>
+        <w:rPr>
+          <w:lang w:val="en-US" w:eastAsia="x-none"/>
+        </w:rPr>
+        <w:t>. Bila diplot menjadi grafik, fungsi ini memberikan bentuk seperti huruf S.</w:t>
       </w:r>
     </w:p>
     <w:p>
@@ -6115,40 +6589,967 @@
         <w:rPr>
           <w:lang w:val="en-US" w:eastAsia="x-none"/>
         </w:rPr>
-        <w:t>Perhatikan kembali, Gambar 11.2 sesungguhnya adalah operasi aljabar linear. Single perceptron dapat dituliskan kembali sebagai 11.2.</w:t>
+        <w:t xml:space="preserve">Perhatikan kembali, Gambar </w:t>
+      </w:r>
+      <w:r>
+        <w:rPr>
+          <w:lang w:val="en-US" w:eastAsia="x-none"/>
+        </w:rPr>
+        <w:t>XX.X</w:t>
+      </w:r>
+      <w:r>
+        <w:rPr>
+          <w:lang w:val="en-US" w:eastAsia="x-none"/>
+        </w:rPr>
+        <w:t xml:space="preserve"> </w:t>
+      </w:r>
+      <w:r>
+        <w:rPr>
+          <w:lang w:val="en-US" w:eastAsia="x-none"/>
+        </w:rPr>
+        <w:t xml:space="preserve">sesungguhnya adalah operasi aljabar linear. Single perceptron dapat dituliskan kembali sebagai </w:t>
+      </w:r>
+      <w:r>
+        <w:rPr>
+          <w:lang w:val="en-US" w:eastAsia="x-none"/>
+        </w:rPr>
+        <w:t>XX.X</w:t>
+      </w:r>
+      <w:r>
+        <w:rPr>
+          <w:lang w:val="en-US" w:eastAsia="x-none"/>
+        </w:rPr>
+        <w:t>.</w:t>
       </w:r>
     </w:p>
     <w:p>
       <w:pPr>
-        <w:rPr>
-          <w:lang w:val="en-US" w:eastAsia="x-none"/>
-        </w:rPr>
-      </w:pPr>
-      <w:r>
-        <w:rPr>
-          <w:lang w:val="en-US" w:eastAsia="x-none"/>
-        </w:rPr>
-        <w:t>o = f(</w:t>
-      </w:r>
-      <w:proofErr w:type="gramStart"/>
-      <w:r>
-        <w:rPr>
-          <w:lang w:val="en-US" w:eastAsia="x-none"/>
-        </w:rPr>
-        <w:t>x .</w:t>
-      </w:r>
-      <w:proofErr w:type="gramEnd"/>
-      <w:r>
-        <w:rPr>
-          <w:lang w:val="en-US" w:eastAsia="x-none"/>
-        </w:rPr>
-        <w:t xml:space="preserve"> w + b)</w:t>
-      </w:r>
+        <w:jc w:val="center"/>
+        <w:rPr>
+          <w:lang w:val="en-US" w:eastAsia="x-none"/>
+        </w:rPr>
+      </w:pPr>
+      <m:oMathPara>
+        <m:oMath>
+          <m:r>
+            <w:rPr>
+              <w:rFonts w:ascii="Cambria Math" w:hAnsi="Cambria Math"/>
+              <w:lang w:val="en-US" w:eastAsia="x-none"/>
+            </w:rPr>
+            <m:t xml:space="preserve">o= </m:t>
+          </m:r>
+          <m:r>
+            <m:rPr>
+              <m:sty m:val="p"/>
+            </m:rPr>
+            <w:rPr>
+              <w:rFonts w:ascii="Cambria Math" w:hAnsi="Cambria Math"/>
+              <w:lang w:val="en-US" w:eastAsia="x-none"/>
+            </w:rPr>
+            <m:t>f(x . w + b)</m:t>
+          </m:r>
+        </m:oMath>
+      </m:oMathPara>
     </w:p>
     <w:p>
       <w:pPr>
         <w:rPr>
           <w:lang w:val="en-US" w:eastAsia="x-none"/>
+        </w:rPr>
+      </w:pPr>
+      <w:r>
+        <w:rPr>
+          <w:lang w:val="en-US" w:eastAsia="x-none"/>
+        </w:rPr>
+        <w:t xml:space="preserve">Dimana o adalah </w:t>
+      </w:r>
+      <w:r>
+        <w:rPr>
+          <w:i/>
+          <w:lang w:val="en-US" w:eastAsia="x-none"/>
+        </w:rPr>
+        <w:t>output</w:t>
+      </w:r>
+      <w:r>
+        <w:rPr>
+          <w:lang w:val="en-US" w:eastAsia="x-none"/>
+        </w:rPr>
+        <w:t xml:space="preserve"> dan f adalah fungsi non-linear yang dapat diturunkan secara matematis (</w:t>
+      </w:r>
+      <w:r>
+        <w:rPr>
+          <w:i/>
+          <w:lang w:val="en-US" w:eastAsia="x-none"/>
+        </w:rPr>
+        <w:t>differentiable non-linear function</w:t>
+      </w:r>
+      <w:r>
+        <w:rPr>
+          <w:lang w:val="en-US" w:eastAsia="x-none"/>
+        </w:rPr>
+        <w:t xml:space="preserve"> - selanjutnya disebut </w:t>
+      </w:r>
+      <w:r>
+        <w:rPr>
+          <w:lang w:val="en-US" w:eastAsia="x-none"/>
+        </w:rPr>
+        <w:t>“</w:t>
+      </w:r>
+      <w:r>
+        <w:rPr>
+          <w:lang w:val="en-US" w:eastAsia="x-none"/>
+        </w:rPr>
+        <w:t xml:space="preserve">fungsi </w:t>
+      </w:r>
+      <w:proofErr w:type="gramStart"/>
+      <w:r>
+        <w:rPr>
+          <w:lang w:val="en-US" w:eastAsia="x-none"/>
+        </w:rPr>
+        <w:t>non linear</w:t>
+      </w:r>
+      <w:proofErr w:type="gramEnd"/>
+      <w:r>
+        <w:rPr>
+          <w:lang w:val="en-US" w:eastAsia="x-none"/>
+        </w:rPr>
+        <w:t xml:space="preserve">" saja.). Bentuk ini tidak lain dan tidak bukan adalah persamaan model linear yang ditransformasi dengan fungsi non-linear. Secara filosofis, </w:t>
+      </w:r>
+      <w:r>
+        <w:rPr>
+          <w:lang w:val="en-US" w:eastAsia="x-none"/>
+        </w:rPr>
+        <w:t xml:space="preserve">ANN </w:t>
+      </w:r>
+      <w:r>
+        <w:rPr>
+          <w:lang w:val="en-US" w:eastAsia="x-none"/>
+        </w:rPr>
+        <w:t xml:space="preserve">bekerja mirip dengan model linear, yaitu mencari </w:t>
+      </w:r>
+      <w:r>
+        <w:rPr>
+          <w:i/>
+          <w:lang w:val="en-US" w:eastAsia="x-none"/>
+        </w:rPr>
+        <w:t>decision boudary</w:t>
+      </w:r>
+      <w:r>
+        <w:rPr>
+          <w:lang w:val="en-US" w:eastAsia="x-none"/>
+        </w:rPr>
+        <w:t>.</w:t>
+      </w:r>
+    </w:p>
+    <w:p>
+      <w:pPr>
+        <w:rPr>
+          <w:lang w:val="en-US" w:eastAsia="x-none"/>
+        </w:rPr>
+      </w:pPr>
+      <w:r>
+        <w:rPr>
+          <w:lang w:val="en-US" w:eastAsia="x-none"/>
+        </w:rPr>
+        <w:lastRenderedPageBreak/>
+        <w:t xml:space="preserve">Untuk melakukan pembelajaran </w:t>
+      </w:r>
+      <w:r>
+        <w:rPr>
+          <w:i/>
+          <w:lang w:val="en-US" w:eastAsia="x-none"/>
+        </w:rPr>
+        <w:t>single perceptron, training</w:t>
+      </w:r>
+      <w:r>
+        <w:rPr>
+          <w:lang w:val="en-US" w:eastAsia="x-none"/>
+        </w:rPr>
+        <w:t xml:space="preserve"> dilakukan menggunakan </w:t>
+      </w:r>
+      <w:r>
+        <w:rPr>
+          <w:b/>
+          <w:i/>
+          <w:lang w:val="en-US" w:eastAsia="x-none"/>
+        </w:rPr>
+        <w:t>perceptron training rule</w:t>
+      </w:r>
+      <w:r>
+        <w:rPr>
+          <w:lang w:val="en-US" w:eastAsia="x-none"/>
+        </w:rPr>
+        <w:t>. Prosesnya sebagai berikut:</w:t>
+      </w:r>
+    </w:p>
+    <w:p>
+      <w:pPr>
+        <w:pStyle w:val="ListParagraph"/>
+        <w:numPr>
+          <w:ilvl w:val="0"/>
+          <w:numId w:val="17"/>
+        </w:numPr>
+        <w:rPr>
+          <w:lang w:val="en-US"/>
+        </w:rPr>
+      </w:pPr>
+      <w:r>
+        <w:rPr>
+          <w:lang w:val="en-US"/>
+        </w:rPr>
+        <w:t xml:space="preserve">Inisiasi nilai </w:t>
+      </w:r>
+      <w:r>
+        <w:rPr>
+          <w:i/>
+          <w:lang w:val="en-US"/>
+        </w:rPr>
+        <w:t>synapse weights</w:t>
+      </w:r>
+      <w:r>
+        <w:rPr>
+          <w:lang w:val="en-US"/>
+        </w:rPr>
+        <w:t xml:space="preserve">, bisa random ataupun dengan aturan tertentu. </w:t>
+      </w:r>
+    </w:p>
+    <w:p>
+      <w:pPr>
+        <w:pStyle w:val="ListParagraph"/>
+        <w:numPr>
+          <w:ilvl w:val="0"/>
+          <w:numId w:val="17"/>
+        </w:numPr>
+        <w:rPr>
+          <w:lang w:val="en-US"/>
+        </w:rPr>
+      </w:pPr>
+      <w:r>
+        <w:rPr>
+          <w:lang w:val="en-US"/>
+        </w:rPr>
+        <w:t>Lewatkan input pada neuron, kemudian kita</w:t>
+      </w:r>
+      <w:r>
+        <w:rPr>
+          <w:lang w:val="en-US"/>
+        </w:rPr>
+        <w:t xml:space="preserve"> </w:t>
+      </w:r>
+      <w:proofErr w:type="gramStart"/>
+      <w:r>
+        <w:rPr>
+          <w:lang w:val="en-US"/>
+        </w:rPr>
+        <w:t>akan</w:t>
+      </w:r>
+      <w:proofErr w:type="gramEnd"/>
+      <w:r>
+        <w:rPr>
+          <w:lang w:val="en-US"/>
+        </w:rPr>
+        <w:t xml:space="preserve"> mendapatkan nilai </w:t>
+      </w:r>
+      <w:r>
+        <w:rPr>
+          <w:i/>
+          <w:lang w:val="en-US"/>
+        </w:rPr>
+        <w:t>output</w:t>
+      </w:r>
+      <w:r>
+        <w:rPr>
+          <w:lang w:val="en-US"/>
+        </w:rPr>
+        <w:t xml:space="preserve">. </w:t>
+      </w:r>
+      <w:r>
+        <w:rPr>
+          <w:lang w:val="en-US"/>
+        </w:rPr>
+        <w:t xml:space="preserve">Kegiatan ini disebut </w:t>
+      </w:r>
+      <w:r>
+        <w:rPr>
+          <w:b/>
+          <w:i/>
+          <w:lang w:val="en-US"/>
+        </w:rPr>
+        <w:t>feedforward</w:t>
+      </w:r>
+      <w:r>
+        <w:rPr>
+          <w:lang w:val="en-US"/>
+        </w:rPr>
+        <w:t>.</w:t>
+      </w:r>
+    </w:p>
+    <w:p>
+      <w:pPr>
+        <w:pStyle w:val="ListParagraph"/>
+        <w:numPr>
+          <w:ilvl w:val="0"/>
+          <w:numId w:val="17"/>
+        </w:numPr>
+        <w:rPr>
+          <w:lang w:val="en-US"/>
+        </w:rPr>
+      </w:pPr>
+      <w:r>
+        <w:rPr>
+          <w:lang w:val="en-US"/>
+        </w:rPr>
+        <w:t xml:space="preserve">Nilai </w:t>
+      </w:r>
+      <w:r>
+        <w:rPr>
+          <w:i/>
+          <w:lang w:val="en-US"/>
+        </w:rPr>
+        <w:t>output (actual output)</w:t>
+      </w:r>
+      <w:r>
+        <w:rPr>
+          <w:lang w:val="en-US"/>
+        </w:rPr>
+        <w:t xml:space="preserve"> tersebut dibandingkan dengan </w:t>
+      </w:r>
+      <w:r>
+        <w:rPr>
+          <w:i/>
+          <w:lang w:val="en-US"/>
+        </w:rPr>
+        <w:t>desired output</w:t>
+      </w:r>
+      <w:r>
+        <w:rPr>
+          <w:lang w:val="en-US"/>
+        </w:rPr>
+        <w:t>.</w:t>
+      </w:r>
+    </w:p>
+    <w:p>
+      <w:pPr>
+        <w:pStyle w:val="ListParagraph"/>
+        <w:numPr>
+          <w:ilvl w:val="0"/>
+          <w:numId w:val="17"/>
+        </w:numPr>
+        <w:rPr>
+          <w:lang w:val="en-US"/>
+        </w:rPr>
+      </w:pPr>
+      <w:r>
+        <w:rPr>
+          <w:lang w:val="en-US"/>
+        </w:rPr>
+        <w:t xml:space="preserve">Apabila nilai output sesuai dengan </w:t>
+      </w:r>
+      <w:r>
+        <w:rPr>
+          <w:i/>
+          <w:lang w:val="en-US"/>
+        </w:rPr>
+        <w:t>desired output</w:t>
+      </w:r>
+      <w:r>
+        <w:rPr>
+          <w:lang w:val="en-US"/>
+        </w:rPr>
+        <w:t>, tidak perlu mengubah apa-apa.</w:t>
+      </w:r>
+    </w:p>
+    <w:p>
+      <w:pPr>
+        <w:pStyle w:val="ListParagraph"/>
+        <w:numPr>
+          <w:ilvl w:val="0"/>
+          <w:numId w:val="17"/>
+        </w:numPr>
+        <w:rPr>
+          <w:lang w:val="en-US"/>
+        </w:rPr>
+      </w:pPr>
+      <w:r>
+        <w:rPr>
+          <w:lang w:val="en-US"/>
+        </w:rPr>
+        <w:t xml:space="preserve">Apabila nilai </w:t>
+      </w:r>
+      <w:r>
+        <w:rPr>
+          <w:i/>
+          <w:lang w:val="en-US"/>
+        </w:rPr>
+        <w:t>output</w:t>
+      </w:r>
+      <w:r>
+        <w:rPr>
+          <w:lang w:val="en-US"/>
+        </w:rPr>
+        <w:t xml:space="preserve"> tidak sesuai dengan </w:t>
+      </w:r>
+      <w:r>
+        <w:rPr>
+          <w:i/>
+          <w:lang w:val="en-US"/>
+        </w:rPr>
+        <w:t>desired output</w:t>
+      </w:r>
+      <w:r>
+        <w:rPr>
+          <w:lang w:val="en-US"/>
+        </w:rPr>
+        <w:t xml:space="preserve">, hitung nilai </w:t>
+      </w:r>
+      <w:r>
+        <w:rPr>
+          <w:i/>
+          <w:lang w:val="en-US"/>
+        </w:rPr>
+        <w:t>error</w:t>
+      </w:r>
+      <w:r>
+        <w:rPr>
+          <w:i/>
+          <w:lang w:val="en-US"/>
+        </w:rPr>
+        <w:t xml:space="preserve"> </w:t>
+      </w:r>
+      <w:r>
+        <w:rPr>
+          <w:i/>
+          <w:lang w:val="en-US"/>
+        </w:rPr>
+        <w:t>(loss)</w:t>
+      </w:r>
+      <w:r>
+        <w:rPr>
+          <w:lang w:val="en-US"/>
+        </w:rPr>
+        <w:t xml:space="preserve"> kemudian lakukan perubahan terhadap </w:t>
+      </w:r>
+      <w:r>
+        <w:rPr>
+          <w:i/>
+          <w:lang w:val="en-US"/>
+        </w:rPr>
+        <w:t>learning parameter (synapse weight)</w:t>
+      </w:r>
+      <w:r>
+        <w:rPr>
+          <w:lang w:val="en-US"/>
+        </w:rPr>
+        <w:t>.</w:t>
+      </w:r>
+    </w:p>
+    <w:p>
+      <w:pPr>
+        <w:pStyle w:val="ListParagraph"/>
+        <w:numPr>
+          <w:ilvl w:val="0"/>
+          <w:numId w:val="17"/>
+        </w:numPr>
+        <w:rPr>
+          <w:lang w:val="en-US"/>
+        </w:rPr>
+      </w:pPr>
+      <w:r>
+        <w:rPr>
+          <w:lang w:val="en-US"/>
+        </w:rPr>
+        <w:t xml:space="preserve">Ulangi langkah-langkah ini sampai tidak ada perubahan nilai </w:t>
+      </w:r>
+      <w:r>
+        <w:rPr>
+          <w:i/>
+          <w:lang w:val="en-US"/>
+        </w:rPr>
+        <w:t>error</w:t>
+      </w:r>
+      <w:r>
+        <w:rPr>
+          <w:lang w:val="en-US"/>
+        </w:rPr>
+        <w:t xml:space="preserve">, nilai error kurang dari </w:t>
+      </w:r>
+      <w:proofErr w:type="gramStart"/>
+      <w:r>
+        <w:rPr>
+          <w:lang w:val="en-US"/>
+        </w:rPr>
+        <w:t>sama</w:t>
+      </w:r>
+      <w:proofErr w:type="gramEnd"/>
+      <w:r>
+        <w:rPr>
+          <w:lang w:val="en-US"/>
+        </w:rPr>
+        <w:t xml:space="preserve"> dengan suatu threshold (biasanya mendekati 0), atau sudah mengulangi proses latihan sebanyak </w:t>
+      </w:r>
+      <w:r>
+        <w:rPr>
+          <w:b/>
+          <w:lang w:val="en-US"/>
+        </w:rPr>
+        <w:t>T</w:t>
+      </w:r>
+      <w:r>
+        <w:rPr>
+          <w:lang w:val="en-US"/>
+        </w:rPr>
+        <w:t xml:space="preserve"> kali (</w:t>
+      </w:r>
+      <w:r>
+        <w:rPr>
+          <w:i/>
+          <w:lang w:val="en-US"/>
+        </w:rPr>
+        <w:t>threshold</w:t>
+      </w:r>
+      <w:r>
+        <w:rPr>
+          <w:lang w:val="en-US"/>
+        </w:rPr>
+        <w:t>).</w:t>
+      </w:r>
+    </w:p>
+    <w:p>
+      <w:pPr>
+        <w:ind w:firstLine="360"/>
+        <w:rPr>
+          <w:lang w:val="en-US"/>
+        </w:rPr>
+      </w:pPr>
+      <w:r>
+        <w:rPr>
+          <w:lang w:val="en-US"/>
+        </w:rPr>
+        <w:t>Error function diberikan pada persamaan</w:t>
+      </w:r>
+      <w:r>
+        <w:rPr>
+          <w:lang w:val="en-US"/>
+        </w:rPr>
+        <w:t xml:space="preserve"> </w:t>
+      </w:r>
+      <m:oMath>
+        <m:r>
+          <w:rPr>
+            <w:rFonts w:ascii="Cambria Math" w:hAnsi="Cambria Math"/>
+            <w:lang w:val="en-US"/>
+          </w:rPr>
+          <m:t>E</m:t>
+        </m:r>
+        <m:d>
+          <m:dPr>
+            <m:ctrlPr>
+              <w:rPr>
+                <w:rFonts w:ascii="Cambria Math" w:hAnsi="Cambria Math"/>
+                <w:i/>
+                <w:lang w:val="en-US"/>
+              </w:rPr>
+            </m:ctrlPr>
+          </m:dPr>
+          <m:e>
+            <m:r>
+              <w:rPr>
+                <w:rFonts w:ascii="Cambria Math" w:hAnsi="Cambria Math"/>
+                <w:lang w:val="en-US"/>
+              </w:rPr>
+              <m:t>w</m:t>
+            </m:r>
+          </m:e>
+        </m:d>
+        <m:r>
+          <w:rPr>
+            <w:rFonts w:ascii="Cambria Math" w:hAnsi="Cambria Math"/>
+            <w:lang w:val="en-US"/>
+          </w:rPr>
+          <m:t>=</m:t>
+        </m:r>
+        <m:sSup>
+          <m:sSupPr>
+            <m:ctrlPr>
+              <w:rPr>
+                <w:rFonts w:ascii="Cambria Math" w:hAnsi="Cambria Math"/>
+                <w:i/>
+                <w:lang w:val="en-US"/>
+              </w:rPr>
+            </m:ctrlPr>
+          </m:sSupPr>
+          <m:e>
+            <m:r>
+              <w:rPr>
+                <w:rFonts w:ascii="Cambria Math" w:hAnsi="Cambria Math"/>
+                <w:lang w:val="en-US"/>
+              </w:rPr>
+              <m:t>(y-0)</m:t>
+            </m:r>
+          </m:e>
+          <m:sup>
+            <m:r>
+              <w:rPr>
+                <w:rFonts w:ascii="Cambria Math" w:hAnsi="Cambria Math"/>
+                <w:lang w:val="en-US"/>
+              </w:rPr>
+              <m:t>2</m:t>
+            </m:r>
+          </m:sup>
+        </m:sSup>
+      </m:oMath>
+      <w:r>
+        <w:rPr>
+          <w:lang w:val="en-US"/>
+        </w:rPr>
+        <w:t xml:space="preserve"> (dapat diganti dengan absolute value) dan perubahan </w:t>
+      </w:r>
+      <w:r>
+        <w:rPr>
+          <w:i/>
+          <w:lang w:val="en-US"/>
+        </w:rPr>
+        <w:t>synapse weight</w:t>
+      </w:r>
+      <w:r>
+        <w:rPr>
+          <w:lang w:val="en-US"/>
+        </w:rPr>
+        <w:t xml:space="preserve"> diberikan pada </w:t>
+      </w:r>
+      <w:proofErr w:type="gramStart"/>
+      <w:r>
+        <w:rPr>
+          <w:lang w:val="en-US"/>
+        </w:rPr>
+        <w:t>persamaan</w:t>
+      </w:r>
+      <w:r>
+        <w:rPr>
+          <w:lang w:val="en-US"/>
+        </w:rPr>
+        <w:t xml:space="preserve"> </w:t>
+      </w:r>
+      <w:proofErr w:type="gramEnd"/>
+      <m:oMath>
+        <m:r>
+          <w:rPr>
+            <w:rFonts w:ascii="Cambria Math" w:hAnsi="Cambria Math"/>
+            <w:lang w:val="en-US"/>
+          </w:rPr>
+          <m:t>∆</m:t>
+        </m:r>
+        <m:sSub>
+          <m:sSubPr>
+            <m:ctrlPr>
+              <w:rPr>
+                <w:rFonts w:ascii="Cambria Math" w:hAnsi="Cambria Math"/>
+                <w:i/>
+                <w:lang w:val="en-US"/>
+              </w:rPr>
+            </m:ctrlPr>
+          </m:sSubPr>
+          <m:e>
+            <m:r>
+              <w:rPr>
+                <w:rFonts w:ascii="Cambria Math" w:hAnsi="Cambria Math"/>
+                <w:lang w:val="en-US"/>
+              </w:rPr>
+              <m:t>w</m:t>
+            </m:r>
+          </m:e>
+          <m:sub>
+            <m:r>
+              <w:rPr>
+                <w:rFonts w:ascii="Cambria Math" w:hAnsi="Cambria Math"/>
+                <w:lang w:val="en-US"/>
+              </w:rPr>
+              <m:t>i</m:t>
+            </m:r>
+          </m:sub>
+        </m:sSub>
+        <m:r>
+          <w:rPr>
+            <w:rFonts w:ascii="Cambria Math" w:hAnsi="Cambria Math"/>
+            <w:lang w:val="en-US"/>
+          </w:rPr>
+          <m:t xml:space="preserve">= </m:t>
+        </m:r>
+        <m:r>
+          <w:rPr>
+            <w:rFonts w:ascii="Cambria Math" w:hAnsi="Cambria Math"/>
+            <w:lang w:val="en-US"/>
+          </w:rPr>
+          <m:t>μ</m:t>
+        </m:r>
+        <m:d>
+          <m:dPr>
+            <m:ctrlPr>
+              <w:rPr>
+                <w:rFonts w:ascii="Cambria Math" w:hAnsi="Cambria Math"/>
+                <w:i/>
+                <w:lang w:val="en-US"/>
+              </w:rPr>
+            </m:ctrlPr>
+          </m:dPr>
+          <m:e>
+            <m:r>
+              <w:rPr>
+                <w:rFonts w:ascii="Cambria Math" w:hAnsi="Cambria Math"/>
+                <w:lang w:val="en-US"/>
+              </w:rPr>
+              <m:t>y-0</m:t>
+            </m:r>
+          </m:e>
+        </m:d>
+        <m:r>
+          <w:rPr>
+            <w:rFonts w:ascii="Cambria Math" w:hAnsi="Cambria Math"/>
+            <w:lang w:val="en-US"/>
+          </w:rPr>
+          <m:t>x1</m:t>
+        </m:r>
+      </m:oMath>
+      <w:r>
+        <w:rPr>
+          <w:lang w:val="en-US"/>
+        </w:rPr>
+        <w:t>, dimana y melambangkan d</w:t>
+      </w:r>
+      <w:r>
+        <w:rPr>
+          <w:i/>
+          <w:lang w:val="en-US"/>
+        </w:rPr>
+        <w:t>esired output</w:t>
+      </w:r>
+      <w:r>
+        <w:rPr>
+          <w:vertAlign w:val="superscript"/>
+          <w:lang w:val="en-US"/>
+        </w:rPr>
+        <w:t>3</w:t>
+      </w:r>
+      <w:r>
+        <w:rPr>
+          <w:lang w:val="en-US"/>
+        </w:rPr>
+        <w:t xml:space="preserve">, </w:t>
+      </w:r>
+      <m:oMath>
+        <m:r>
+          <m:rPr>
+            <m:sty m:val="p"/>
+          </m:rPr>
+          <w:rPr>
+            <w:rFonts w:ascii="Cambria Math" w:hAnsi="Cambria Math"/>
+            <w:lang w:val="en-US"/>
+          </w:rPr>
+          <m:t xml:space="preserve">o= f(x .w + b) </m:t>
+        </m:r>
+      </m:oMath>
+      <w:r>
+        <w:rPr>
+          <w:lang w:val="en-US"/>
+        </w:rPr>
+        <w:t>melambangkan actual</w:t>
+      </w:r>
+      <w:r>
+        <w:rPr>
+          <w:lang w:val="en-US"/>
+        </w:rPr>
+        <w:t xml:space="preserve"> output untuk x sebagai input.</w:t>
+      </w:r>
+      <m:oMath>
+        <m:r>
+          <w:rPr>
+            <w:rFonts w:ascii="Cambria Math" w:hAnsi="Cambria Math"/>
+            <w:lang w:val="en-US"/>
+          </w:rPr>
+          <m:t xml:space="preserve"> </m:t>
+        </m:r>
+        <m:r>
+          <w:rPr>
+            <w:rFonts w:ascii="Cambria Math" w:hAnsi="Cambria Math"/>
+            <w:lang w:val="en-US"/>
+          </w:rPr>
+          <m:t>μ</m:t>
+        </m:r>
+      </m:oMath>
+      <w:r>
+        <w:rPr>
+          <w:lang w:val="en-US"/>
+        </w:rPr>
+        <w:t xml:space="preserve"> </w:t>
+      </w:r>
+      <w:proofErr w:type="gramStart"/>
+      <w:r>
+        <w:rPr>
+          <w:lang w:val="en-US"/>
+        </w:rPr>
+        <w:t>disebut</w:t>
+      </w:r>
+      <w:proofErr w:type="gramEnd"/>
+      <w:r>
+        <w:rPr>
+          <w:lang w:val="en-US"/>
+        </w:rPr>
+        <w:t xml:space="preserve"> sebagai learning rate.</w:t>
+      </w:r>
+    </w:p>
+    <w:p>
+      <w:pPr>
+        <w:ind w:firstLine="360"/>
+        <w:rPr>
+          <w:lang w:val="en-US"/>
+        </w:rPr>
+      </w:pPr>
+      <w:r>
+        <w:rPr>
+          <w:lang w:val="en-US"/>
+        </w:rPr>
+        <w:t xml:space="preserve">Hasil akhir pembelajaran adalah konfigurasi </w:t>
+      </w:r>
+      <w:r>
+        <w:rPr>
+          <w:i/>
+          <w:lang w:val="en-US"/>
+        </w:rPr>
+        <w:t>synapse weight</w:t>
+      </w:r>
+      <w:r>
+        <w:rPr>
+          <w:lang w:val="en-US"/>
+        </w:rPr>
+        <w:t xml:space="preserve">. Saat klasifikasi, kita melewatkan </w:t>
+      </w:r>
+      <w:r>
+        <w:rPr>
+          <w:i/>
+          <w:lang w:val="en-US"/>
+        </w:rPr>
+        <w:t>input</w:t>
+      </w:r>
+      <w:r>
+        <w:rPr>
+          <w:lang w:val="en-US"/>
+        </w:rPr>
+        <w:t xml:space="preserve"> baru pada jaringan yang telah dibangun, kemudian tinggal mengambil hasilny</w:t>
+      </w:r>
+      <w:r>
+        <w:rPr>
+          <w:lang w:val="en-US"/>
+        </w:rPr>
+        <w:t>a. Pada contoh kali ini, seolah</w:t>
+      </w:r>
+      <w:r>
+        <w:rPr>
+          <w:lang w:val="en-US"/>
+        </w:rPr>
+        <w:t>-</w:t>
+      </w:r>
+      <w:r>
+        <w:rPr>
+          <w:lang w:val="en-US"/>
+        </w:rPr>
+        <w:t xml:space="preserve">olah </w:t>
+      </w:r>
+      <w:r>
+        <w:rPr>
+          <w:i/>
+          <w:lang w:val="en-US"/>
+        </w:rPr>
+        <w:t>single perceptron</w:t>
+      </w:r>
+      <w:r>
+        <w:rPr>
+          <w:lang w:val="en-US"/>
+        </w:rPr>
+        <w:t xml:space="preserve"> hanya dapat digunakan untuk melakukan </w:t>
+      </w:r>
+      <w:r>
+        <w:rPr>
+          <w:i/>
+          <w:lang w:val="en-US"/>
+        </w:rPr>
+        <w:t>binary classification</w:t>
+      </w:r>
+      <w:r>
+        <w:rPr>
+          <w:lang w:val="en-US"/>
+        </w:rPr>
+        <w:t xml:space="preserve"> (hanya ada dua kelas, nilai 0 dan 1). Untuk multi-class classification, kita dapat menerapkan berbagai strategi, misal thresholding, i.e., nilai output 0</w:t>
+      </w:r>
+      <w:r>
+        <w:rPr>
+          <w:rFonts w:eastAsia="Times New Roman"/>
+          <w:lang w:val="en-US"/>
+        </w:rPr>
+        <w:t xml:space="preserve"> - </w:t>
+      </w:r>
+      <w:r>
+        <w:rPr>
+          <w:lang w:val="en-US"/>
+        </w:rPr>
+        <w:t>0.</w:t>
+      </w:r>
+      <w:r>
+        <w:rPr>
+          <w:lang w:val="en-US"/>
+        </w:rPr>
+        <w:t>2 mengacu pada kelas pertama, 0</w:t>
+      </w:r>
+      <w:r>
+        <w:rPr>
+          <w:lang w:val="en-US"/>
+        </w:rPr>
+        <w:t>.</w:t>
+      </w:r>
+      <w:r>
+        <w:rPr>
+          <w:lang w:val="en-US"/>
+        </w:rPr>
+        <w:t xml:space="preserve">2 </w:t>
+      </w:r>
+      <w:r>
+        <w:rPr>
+          <w:rFonts w:eastAsia="Times New Roman"/>
+          <w:lang w:val="en-US"/>
+        </w:rPr>
+        <w:t>-</w:t>
+      </w:r>
+      <w:r>
+        <w:rPr>
+          <w:lang w:val="en-US"/>
+        </w:rPr>
+        <w:t xml:space="preserve"> 0.</w:t>
+      </w:r>
+      <w:r>
+        <w:rPr>
+          <w:lang w:val="en-US"/>
+        </w:rPr>
+        <w:t xml:space="preserve">4 untuk kelas kedua, </w:t>
+      </w:r>
+      <w:proofErr w:type="gramStart"/>
+      <w:r>
+        <w:rPr>
+          <w:lang w:val="en-US"/>
+        </w:rPr>
+        <w:t>dst</w:t>
+      </w:r>
+      <w:proofErr w:type="gramEnd"/>
+      <w:r>
+        <w:rPr>
+          <w:lang w:val="en-US"/>
+        </w:rPr>
+        <w:t>.</w:t>
+      </w:r>
+    </w:p>
+    <w:p>
+      <w:pPr>
+        <w:pStyle w:val="Heading3"/>
+        <w:rPr>
+          <w:lang w:val="en-US"/>
         </w:rPr>
       </w:pPr>
       <w:bookmarkStart w:id="5" w:name="_GoBack"/>
@@ -6218,7 +7619,7 @@
       <w:rPr>
         <w:noProof/>
       </w:rPr>
-      <w:t>11</w:t>
+      <w:t>12</w:t>
     </w:r>
     <w:r>
       <w:rPr>
@@ -6402,6 +7803,95 @@
     </w:lvl>
   </w:abstractNum>
   <w:abstractNum w:abstractNumId="1" w15:restartNumberingAfterBreak="0">
+    <w:nsid w:val="1C063E51"/>
+    <w:multiLevelType w:val="hybridMultilevel"/>
+    <w:tmpl w:val="A81A86E2"/>
+    <w:lvl w:ilvl="0" w:tplc="0409000F">
+      <w:start w:val="1"/>
+      <w:numFmt w:val="decimal"/>
+      <w:lvlText w:val="%1."/>
+      <w:lvlJc w:val="left"/>
+      <w:pPr>
+        <w:ind w:left="720" w:hanging="360"/>
+      </w:pPr>
+      <w:rPr>
+        <w:rFonts w:hint="default"/>
+      </w:rPr>
+    </w:lvl>
+    <w:lvl w:ilvl="1" w:tplc="04090019" w:tentative="1">
+      <w:start w:val="1"/>
+      <w:numFmt w:val="lowerLetter"/>
+      <w:lvlText w:val="%2."/>
+      <w:lvlJc w:val="left"/>
+      <w:pPr>
+        <w:ind w:left="1440" w:hanging="360"/>
+      </w:pPr>
+    </w:lvl>
+    <w:lvl w:ilvl="2" w:tplc="0409001B" w:tentative="1">
+      <w:start w:val="1"/>
+      <w:numFmt w:val="lowerRoman"/>
+      <w:lvlText w:val="%3."/>
+      <w:lvlJc w:val="right"/>
+      <w:pPr>
+        <w:ind w:left="2160" w:hanging="180"/>
+      </w:pPr>
+    </w:lvl>
+    <w:lvl w:ilvl="3" w:tplc="0409000F" w:tentative="1">
+      <w:start w:val="1"/>
+      <w:numFmt w:val="decimal"/>
+      <w:lvlText w:val="%4."/>
+      <w:lvlJc w:val="left"/>
+      <w:pPr>
+        <w:ind w:left="2880" w:hanging="360"/>
+      </w:pPr>
+    </w:lvl>
+    <w:lvl w:ilvl="4" w:tplc="04090019" w:tentative="1">
+      <w:start w:val="1"/>
+      <w:numFmt w:val="lowerLetter"/>
+      <w:lvlText w:val="%5."/>
+      <w:lvlJc w:val="left"/>
+      <w:pPr>
+        <w:ind w:left="3600" w:hanging="360"/>
+      </w:pPr>
+    </w:lvl>
+    <w:lvl w:ilvl="5" w:tplc="0409001B" w:tentative="1">
+      <w:start w:val="1"/>
+      <w:numFmt w:val="lowerRoman"/>
+      <w:lvlText w:val="%6."/>
+      <w:lvlJc w:val="right"/>
+      <w:pPr>
+        <w:ind w:left="4320" w:hanging="180"/>
+      </w:pPr>
+    </w:lvl>
+    <w:lvl w:ilvl="6" w:tplc="0409000F" w:tentative="1">
+      <w:start w:val="1"/>
+      <w:numFmt w:val="decimal"/>
+      <w:lvlText w:val="%7."/>
+      <w:lvlJc w:val="left"/>
+      <w:pPr>
+        <w:ind w:left="5040" w:hanging="360"/>
+      </w:pPr>
+    </w:lvl>
+    <w:lvl w:ilvl="7" w:tplc="04090019" w:tentative="1">
+      <w:start w:val="1"/>
+      <w:numFmt w:val="lowerLetter"/>
+      <w:lvlText w:val="%8."/>
+      <w:lvlJc w:val="left"/>
+      <w:pPr>
+        <w:ind w:left="5760" w:hanging="360"/>
+      </w:pPr>
+    </w:lvl>
+    <w:lvl w:ilvl="8" w:tplc="0409001B" w:tentative="1">
+      <w:start w:val="1"/>
+      <w:numFmt w:val="lowerRoman"/>
+      <w:lvlText w:val="%9."/>
+      <w:lvlJc w:val="right"/>
+      <w:pPr>
+        <w:ind w:left="6480" w:hanging="180"/>
+      </w:pPr>
+    </w:lvl>
+  </w:abstractNum>
+  <w:abstractNum w:abstractNumId="2" w15:restartNumberingAfterBreak="0">
     <w:nsid w:val="1F1E0816"/>
     <w:multiLevelType w:val="multilevel"/>
     <w:tmpl w:val="3E10554C"/>
@@ -6498,7 +7988,7 @@
       </w:pPr>
     </w:lvl>
   </w:abstractNum>
-  <w:abstractNum w:abstractNumId="2" w15:restartNumberingAfterBreak="0">
+  <w:abstractNum w:abstractNumId="3" w15:restartNumberingAfterBreak="0">
     <w:nsid w:val="2512564A"/>
     <w:multiLevelType w:val="hybridMultilevel"/>
     <w:tmpl w:val="63B20A12"/>
@@ -6587,7 +8077,93 @@
       </w:pPr>
     </w:lvl>
   </w:abstractNum>
-  <w:abstractNum w:abstractNumId="3" w15:restartNumberingAfterBreak="0">
+  <w:abstractNum w:abstractNumId="4" w15:restartNumberingAfterBreak="0">
+    <w:nsid w:val="25AB4732"/>
+    <w:multiLevelType w:val="hybridMultilevel"/>
+    <w:tmpl w:val="FDDA4EAA"/>
+    <w:lvl w:ilvl="0" w:tplc="0409000F">
+      <w:start w:val="1"/>
+      <w:numFmt w:val="decimal"/>
+      <w:lvlText w:val="%1."/>
+      <w:lvlJc w:val="left"/>
+      <w:pPr>
+        <w:ind w:left="720" w:hanging="360"/>
+      </w:pPr>
+    </w:lvl>
+    <w:lvl w:ilvl="1" w:tplc="04090019" w:tentative="1">
+      <w:start w:val="1"/>
+      <w:numFmt w:val="lowerLetter"/>
+      <w:lvlText w:val="%2."/>
+      <w:lvlJc w:val="left"/>
+      <w:pPr>
+        <w:ind w:left="1440" w:hanging="360"/>
+      </w:pPr>
+    </w:lvl>
+    <w:lvl w:ilvl="2" w:tplc="0409001B" w:tentative="1">
+      <w:start w:val="1"/>
+      <w:numFmt w:val="lowerRoman"/>
+      <w:lvlText w:val="%3."/>
+      <w:lvlJc w:val="right"/>
+      <w:pPr>
+        <w:ind w:left="2160" w:hanging="180"/>
+      </w:pPr>
+    </w:lvl>
+    <w:lvl w:ilvl="3" w:tplc="0409000F" w:tentative="1">
+      <w:start w:val="1"/>
+      <w:numFmt w:val="decimal"/>
+      <w:lvlText w:val="%4."/>
+      <w:lvlJc w:val="left"/>
+      <w:pPr>
+        <w:ind w:left="2880" w:hanging="360"/>
+      </w:pPr>
+    </w:lvl>
+    <w:lvl w:ilvl="4" w:tplc="04090019" w:tentative="1">
+      <w:start w:val="1"/>
+      <w:numFmt w:val="lowerLetter"/>
+      <w:lvlText w:val="%5."/>
+      <w:lvlJc w:val="left"/>
+      <w:pPr>
+        <w:ind w:left="3600" w:hanging="360"/>
+      </w:pPr>
+    </w:lvl>
+    <w:lvl w:ilvl="5" w:tplc="0409001B" w:tentative="1">
+      <w:start w:val="1"/>
+      <w:numFmt w:val="lowerRoman"/>
+      <w:lvlText w:val="%6."/>
+      <w:lvlJc w:val="right"/>
+      <w:pPr>
+        <w:ind w:left="4320" w:hanging="180"/>
+      </w:pPr>
+    </w:lvl>
+    <w:lvl w:ilvl="6" w:tplc="0409000F" w:tentative="1">
+      <w:start w:val="1"/>
+      <w:numFmt w:val="decimal"/>
+      <w:lvlText w:val="%7."/>
+      <w:lvlJc w:val="left"/>
+      <w:pPr>
+        <w:ind w:left="5040" w:hanging="360"/>
+      </w:pPr>
+    </w:lvl>
+    <w:lvl w:ilvl="7" w:tplc="04090019" w:tentative="1">
+      <w:start w:val="1"/>
+      <w:numFmt w:val="lowerLetter"/>
+      <w:lvlText w:val="%8."/>
+      <w:lvlJc w:val="left"/>
+      <w:pPr>
+        <w:ind w:left="5760" w:hanging="360"/>
+      </w:pPr>
+    </w:lvl>
+    <w:lvl w:ilvl="8" w:tplc="0409001B" w:tentative="1">
+      <w:start w:val="1"/>
+      <w:numFmt w:val="lowerRoman"/>
+      <w:lvlText w:val="%9."/>
+      <w:lvlJc w:val="right"/>
+      <w:pPr>
+        <w:ind w:left="6480" w:hanging="180"/>
+      </w:pPr>
+    </w:lvl>
+  </w:abstractNum>
+  <w:abstractNum w:abstractNumId="5" w15:restartNumberingAfterBreak="0">
     <w:nsid w:val="26C10215"/>
     <w:multiLevelType w:val="hybridMultilevel"/>
     <w:tmpl w:val="D6D66134"/>
@@ -6676,7 +8252,7 @@
       </w:pPr>
     </w:lvl>
   </w:abstractNum>
-  <w:abstractNum w:abstractNumId="4" w15:restartNumberingAfterBreak="0">
+  <w:abstractNum w:abstractNumId="6" w15:restartNumberingAfterBreak="0">
     <w:nsid w:val="273E32F4"/>
     <w:multiLevelType w:val="hybridMultilevel"/>
     <w:tmpl w:val="A810DD64"/>
@@ -6765,7 +8341,7 @@
       </w:pPr>
     </w:lvl>
   </w:abstractNum>
-  <w:abstractNum w:abstractNumId="5" w15:restartNumberingAfterBreak="0">
+  <w:abstractNum w:abstractNumId="7" w15:restartNumberingAfterBreak="0">
     <w:nsid w:val="27691464"/>
     <w:multiLevelType w:val="hybridMultilevel"/>
     <w:tmpl w:val="38D25B92"/>
@@ -6854,7 +8430,7 @@
       </w:pPr>
     </w:lvl>
   </w:abstractNum>
-  <w:abstractNum w:abstractNumId="6" w15:restartNumberingAfterBreak="0">
+  <w:abstractNum w:abstractNumId="8" w15:restartNumberingAfterBreak="0">
     <w:nsid w:val="3B212505"/>
     <w:multiLevelType w:val="hybridMultilevel"/>
     <w:tmpl w:val="4CACD7E6"/>
@@ -6940,7 +8516,7 @@
       </w:pPr>
     </w:lvl>
   </w:abstractNum>
-  <w:abstractNum w:abstractNumId="7" w15:restartNumberingAfterBreak="0">
+  <w:abstractNum w:abstractNumId="9" w15:restartNumberingAfterBreak="0">
     <w:nsid w:val="3E9B0B6A"/>
     <w:multiLevelType w:val="hybridMultilevel"/>
     <w:tmpl w:val="D88AB0DA"/>
@@ -7053,7 +8629,7 @@
       </w:rPr>
     </w:lvl>
   </w:abstractNum>
-  <w:abstractNum w:abstractNumId="8" w15:restartNumberingAfterBreak="0">
+  <w:abstractNum w:abstractNumId="10" w15:restartNumberingAfterBreak="0">
     <w:nsid w:val="4FDD0B67"/>
     <w:multiLevelType w:val="hybridMultilevel"/>
     <w:tmpl w:val="E0269116"/>
@@ -7142,7 +8718,7 @@
       </w:pPr>
     </w:lvl>
   </w:abstractNum>
-  <w:abstractNum w:abstractNumId="9" w15:restartNumberingAfterBreak="0">
+  <w:abstractNum w:abstractNumId="11" w15:restartNumberingAfterBreak="0">
     <w:nsid w:val="5D6F38A0"/>
     <w:multiLevelType w:val="hybridMultilevel"/>
     <w:tmpl w:val="28000E88"/>
@@ -7231,7 +8807,7 @@
       </w:pPr>
     </w:lvl>
   </w:abstractNum>
-  <w:abstractNum w:abstractNumId="10" w15:restartNumberingAfterBreak="0">
+  <w:abstractNum w:abstractNumId="12" w15:restartNumberingAfterBreak="0">
     <w:nsid w:val="6E365167"/>
     <w:multiLevelType w:val="hybridMultilevel"/>
     <w:tmpl w:val="4CACD7E6"/>
@@ -7317,7 +8893,7 @@
       </w:pPr>
     </w:lvl>
   </w:abstractNum>
-  <w:abstractNum w:abstractNumId="11" w15:restartNumberingAfterBreak="0">
+  <w:abstractNum w:abstractNumId="13" w15:restartNumberingAfterBreak="0">
     <w:nsid w:val="6EE64A90"/>
     <w:multiLevelType w:val="hybridMultilevel"/>
     <w:tmpl w:val="2460D73E"/>
@@ -7406,7 +8982,7 @@
       </w:pPr>
     </w:lvl>
   </w:abstractNum>
-  <w:abstractNum w:abstractNumId="12" w15:restartNumberingAfterBreak="0">
+  <w:abstractNum w:abstractNumId="14" w15:restartNumberingAfterBreak="0">
     <w:nsid w:val="7126023B"/>
     <w:multiLevelType w:val="hybridMultilevel"/>
     <w:tmpl w:val="26F0255C"/>
@@ -7495,7 +9071,7 @@
       </w:pPr>
     </w:lvl>
   </w:abstractNum>
-  <w:abstractNum w:abstractNumId="13" w15:restartNumberingAfterBreak="0">
+  <w:abstractNum w:abstractNumId="15" w15:restartNumberingAfterBreak="0">
     <w:nsid w:val="717D2840"/>
     <w:multiLevelType w:val="hybridMultilevel"/>
     <w:tmpl w:val="20220D14"/>
@@ -7585,40 +9161,40 @@
     </w:lvl>
   </w:abstractNum>
   <w:num w:numId="1">
-    <w:abstractNumId w:val="3"/>
+    <w:abstractNumId w:val="5"/>
   </w:num>
   <w:num w:numId="2">
+    <w:abstractNumId w:val="10"/>
+  </w:num>
+  <w:num w:numId="3">
+    <w:abstractNumId w:val="9"/>
+  </w:num>
+  <w:num w:numId="4">
+    <w:abstractNumId w:val="2"/>
+  </w:num>
+  <w:num w:numId="5">
+    <w:abstractNumId w:val="12"/>
+  </w:num>
+  <w:num w:numId="6">
+    <w:abstractNumId w:val="6"/>
+  </w:num>
+  <w:num w:numId="7">
     <w:abstractNumId w:val="8"/>
   </w:num>
-  <w:num w:numId="3">
+  <w:num w:numId="8">
+    <w:abstractNumId w:val="15"/>
+  </w:num>
+  <w:num w:numId="9">
     <w:abstractNumId w:val="7"/>
   </w:num>
-  <w:num w:numId="4">
-    <w:abstractNumId w:val="1"/>
-  </w:num>
-  <w:num w:numId="5">
-    <w:abstractNumId w:val="10"/>
-  </w:num>
-  <w:num w:numId="6">
-    <w:abstractNumId w:val="4"/>
-  </w:num>
-  <w:num w:numId="7">
-    <w:abstractNumId w:val="6"/>
-  </w:num>
-  <w:num w:numId="8">
-    <w:abstractNumId w:val="13"/>
-  </w:num>
-  <w:num w:numId="9">
-    <w:abstractNumId w:val="5"/>
-  </w:num>
   <w:num w:numId="10">
-    <w:abstractNumId w:val="9"/>
+    <w:abstractNumId w:val="11"/>
   </w:num>
   <w:num w:numId="11">
-    <w:abstractNumId w:val="12"/>
+    <w:abstractNumId w:val="14"/>
   </w:num>
   <w:num w:numId="12">
-    <w:abstractNumId w:val="1"/>
+    <w:abstractNumId w:val="2"/>
     <w:lvlOverride w:ilvl="0">
       <w:startOverride w:val="1"/>
     </w:lvlOverride>
@@ -7648,7 +9224,7 @@
     </w:lvlOverride>
   </w:num>
   <w:num w:numId="13">
-    <w:abstractNumId w:val="1"/>
+    <w:abstractNumId w:val="2"/>
     <w:lvlOverride w:ilvl="0">
       <w:startOverride w:val="1"/>
     </w:lvlOverride>
@@ -7681,10 +9257,16 @@
     <w:abstractNumId w:val="0"/>
   </w:num>
   <w:num w:numId="15">
-    <w:abstractNumId w:val="11"/>
+    <w:abstractNumId w:val="13"/>
   </w:num>
   <w:num w:numId="16">
-    <w:abstractNumId w:val="2"/>
+    <w:abstractNumId w:val="3"/>
+  </w:num>
+  <w:num w:numId="17">
+    <w:abstractNumId w:val="4"/>
+  </w:num>
+  <w:num w:numId="18">
+    <w:abstractNumId w:val="1"/>
   </w:num>
 </w:numbering>
 </file>
@@ -9201,7 +10783,7 @@
 </file>
 
 <file path=customXml/itemProps1.xml><?xml version="1.0" encoding="utf-8"?>
-<ds:datastoreItem xmlns:ds="http://schemas.openxmlformats.org/officeDocument/2006/customXml" ds:itemID="{E3388FD9-5BA0-48B3-8FFB-B638065B7BC1}">
+<ds:datastoreItem xmlns:ds="http://schemas.openxmlformats.org/officeDocument/2006/customXml" ds:itemID="{1839391D-E116-46F2-A32D-1E4FB0809A4F}">
   <ds:schemaRefs>
     <ds:schemaRef ds:uri="http://schemas.openxmlformats.org/officeDocument/2006/bibliography"/>
   </ds:schemaRefs>

</xml_diff>